<commit_message>
The Statue Of Liberty
</commit_message>
<xml_diff>
--- a/WorkerTemplate/Worker Service OpenTelemetry (OTel).docx
+++ b/WorkerTemplate/Worker Service OpenTelemetry (OTel).docx
@@ -119,8 +119,18 @@
           <w:sz w:val="44"/>
           <w:szCs w:val="44"/>
         </w:rPr>
-        <w:t>ASP.NET Core 6 Worker Service with OpenTelemetry</w:t>
-      </w:r>
+        <w:t xml:space="preserve">ASP.NET Core 6 Worker Service with </w:t>
+      </w:r>
+      <w:proofErr w:type="spellStart"/>
+      <w:r>
+        <w:rPr>
+          <w:color w:val="808080" w:themeColor="background1" w:themeShade="80"/>
+          <w:sz w:val="44"/>
+          <w:szCs w:val="44"/>
+        </w:rPr>
+        <w:t>OpenTelemetry</w:t>
+      </w:r>
+      <w:proofErr w:type="spellEnd"/>
     </w:p>
     <w:p>
       <w:pPr>
@@ -179,7 +189,25 @@
           <w:sz w:val="24"/>
           <w:szCs w:val="24"/>
         </w:rPr>
-        <w:t xml:space="preserve">telemetry data to Jaeger and Zipkin </w:t>
+        <w:t xml:space="preserve">telemetry data to Jaeger and </w:t>
+      </w:r>
+      <w:proofErr w:type="spellStart"/>
+      <w:r>
+        <w:rPr>
+          <w:color w:val="808080" w:themeColor="background1" w:themeShade="80"/>
+          <w:sz w:val="24"/>
+          <w:szCs w:val="24"/>
+        </w:rPr>
+        <w:t>Zipkin</w:t>
+      </w:r>
+      <w:proofErr w:type="spellEnd"/>
+      <w:r>
+        <w:rPr>
+          <w:color w:val="808080" w:themeColor="background1" w:themeShade="80"/>
+          <w:sz w:val="24"/>
+          <w:szCs w:val="24"/>
+        </w:rPr>
+        <w:t xml:space="preserve"> </w:t>
       </w:r>
       <w:r>
         <w:rPr>
@@ -200,6 +228,7 @@
           <w:szCs w:val="24"/>
         </w:rPr>
       </w:pPr>
+      <w:proofErr w:type="spellStart"/>
       <w:r>
         <w:rPr>
           <w:b/>
@@ -208,8 +237,9 @@
           <w:sz w:val="24"/>
           <w:szCs w:val="24"/>
         </w:rPr>
-        <w:t>OpenTelemetry (OTel</w:t>
-      </w:r>
+        <w:t>OpenTelemetry</w:t>
+      </w:r>
+      <w:proofErr w:type="spellEnd"/>
       <w:r>
         <w:rPr>
           <w:b/>
@@ -218,8 +248,9 @@
           <w:sz w:val="24"/>
           <w:szCs w:val="24"/>
         </w:rPr>
-        <w:t xml:space="preserve"> or OTEL</w:t>
-      </w:r>
+        <w:t xml:space="preserve"> (</w:t>
+      </w:r>
+      <w:proofErr w:type="spellStart"/>
       <w:r>
         <w:rPr>
           <w:b/>
@@ -228,6 +259,27 @@
           <w:sz w:val="24"/>
           <w:szCs w:val="24"/>
         </w:rPr>
+        <w:t>OTel</w:t>
+      </w:r>
+      <w:proofErr w:type="spellEnd"/>
+      <w:r>
+        <w:rPr>
+          <w:b/>
+          <w:bCs/>
+          <w:color w:val="808080" w:themeColor="background1" w:themeShade="80"/>
+          <w:sz w:val="24"/>
+          <w:szCs w:val="24"/>
+        </w:rPr>
+        <w:t xml:space="preserve"> or OTEL</w:t>
+      </w:r>
+      <w:r>
+        <w:rPr>
+          <w:b/>
+          <w:bCs/>
+          <w:color w:val="808080" w:themeColor="background1" w:themeShade="80"/>
+          <w:sz w:val="24"/>
+          <w:szCs w:val="24"/>
+        </w:rPr>
         <w:t>)</w:t>
       </w:r>
     </w:p>
@@ -239,13 +291,23 @@
           <w:szCs w:val="24"/>
         </w:rPr>
       </w:pPr>
-      <w:r>
-        <w:rPr>
-          <w:color w:val="808080" w:themeColor="background1" w:themeShade="80"/>
-          <w:sz w:val="24"/>
-          <w:szCs w:val="24"/>
-        </w:rPr>
-        <w:t xml:space="preserve">OpenTelemetry is a collection of tools, APIs, and SDKs. It is used to instrument, generate, collect, and export telemetry data (metrics, logs, and traces) to help you </w:t>
+      <w:proofErr w:type="spellStart"/>
+      <w:r>
+        <w:rPr>
+          <w:color w:val="808080" w:themeColor="background1" w:themeShade="80"/>
+          <w:sz w:val="24"/>
+          <w:szCs w:val="24"/>
+        </w:rPr>
+        <w:t>OpenTelemetry</w:t>
+      </w:r>
+      <w:proofErr w:type="spellEnd"/>
+      <w:r>
+        <w:rPr>
+          <w:color w:val="808080" w:themeColor="background1" w:themeShade="80"/>
+          <w:sz w:val="24"/>
+          <w:szCs w:val="24"/>
+        </w:rPr>
+        <w:t xml:space="preserve"> is a collection of tools, APIs, and SDKs. It is used to instrument, generate, collect, and export telemetry data (metrics, logs, and traces) to help you </w:t>
       </w:r>
       <w:r>
         <w:rPr>
@@ -296,13 +358,23 @@
           <w:szCs w:val="24"/>
         </w:rPr>
       </w:pPr>
-      <w:r>
-        <w:rPr>
-          <w:color w:val="808080" w:themeColor="background1" w:themeShade="80"/>
-          <w:sz w:val="24"/>
-          <w:szCs w:val="24"/>
-        </w:rPr>
-        <w:t>OpenTelemetry offers several components, most notably:</w:t>
+      <w:proofErr w:type="spellStart"/>
+      <w:r>
+        <w:rPr>
+          <w:color w:val="808080" w:themeColor="background1" w:themeShade="80"/>
+          <w:sz w:val="24"/>
+          <w:szCs w:val="24"/>
+        </w:rPr>
+        <w:t>OpenTelemetry</w:t>
+      </w:r>
+      <w:proofErr w:type="spellEnd"/>
+      <w:r>
+        <w:rPr>
+          <w:color w:val="808080" w:themeColor="background1" w:themeShade="80"/>
+          <w:sz w:val="24"/>
+          <w:szCs w:val="24"/>
+        </w:rPr>
+        <w:t xml:space="preserve"> offers several components, most notably:</w:t>
       </w:r>
     </w:p>
     <w:p>
@@ -413,13 +485,23 @@
         </w:rPr>
         <w:t xml:space="preserve">Consistency: </w:t>
       </w:r>
-      <w:r>
-        <w:rPr>
-          <w:color w:val="808080" w:themeColor="background1" w:themeShade="80"/>
-          <w:sz w:val="24"/>
-          <w:szCs w:val="24"/>
-        </w:rPr>
-        <w:t>OpenTelemetry provides a consistent path for capturing telemetry data and transmitting it to a backend without changing instrumentation, offering a de facto standard for adding observability to cloud-native apps.</w:t>
+      <w:proofErr w:type="spellStart"/>
+      <w:r>
+        <w:rPr>
+          <w:color w:val="808080" w:themeColor="background1" w:themeShade="80"/>
+          <w:sz w:val="24"/>
+          <w:szCs w:val="24"/>
+        </w:rPr>
+        <w:t>OpenTelemetry</w:t>
+      </w:r>
+      <w:proofErr w:type="spellEnd"/>
+      <w:r>
+        <w:rPr>
+          <w:color w:val="808080" w:themeColor="background1" w:themeShade="80"/>
+          <w:sz w:val="24"/>
+          <w:szCs w:val="24"/>
+        </w:rPr>
+        <w:t xml:space="preserve"> provides a consistent path for capturing telemetry data and transmitting it to a backend without changing instrumentation, offering a de facto standard for adding observability to cloud-native apps.</w:t>
       </w:r>
     </w:p>
     <w:p>
@@ -449,7 +531,61 @@
           <w:sz w:val="24"/>
           <w:szCs w:val="24"/>
         </w:rPr>
-        <w:t xml:space="preserve">: OpenTelemetry merges the code of OpenTracing and OpenCensus, each of which offered a </w:t>
+        <w:t xml:space="preserve">: </w:t>
+      </w:r>
+      <w:proofErr w:type="spellStart"/>
+      <w:r>
+        <w:rPr>
+          <w:color w:val="808080" w:themeColor="background1" w:themeShade="80"/>
+          <w:sz w:val="24"/>
+          <w:szCs w:val="24"/>
+        </w:rPr>
+        <w:t>OpenTelemetry</w:t>
+      </w:r>
+      <w:proofErr w:type="spellEnd"/>
+      <w:r>
+        <w:rPr>
+          <w:color w:val="808080" w:themeColor="background1" w:themeShade="80"/>
+          <w:sz w:val="24"/>
+          <w:szCs w:val="24"/>
+        </w:rPr>
+        <w:t xml:space="preserve"> merges the code of </w:t>
+      </w:r>
+      <w:proofErr w:type="spellStart"/>
+      <w:r>
+        <w:rPr>
+          <w:color w:val="808080" w:themeColor="background1" w:themeShade="80"/>
+          <w:sz w:val="24"/>
+          <w:szCs w:val="24"/>
+        </w:rPr>
+        <w:t>OpenTracing</w:t>
+      </w:r>
+      <w:proofErr w:type="spellEnd"/>
+      <w:r>
+        <w:rPr>
+          <w:color w:val="808080" w:themeColor="background1" w:themeShade="80"/>
+          <w:sz w:val="24"/>
+          <w:szCs w:val="24"/>
+        </w:rPr>
+        <w:t xml:space="preserve"> and </w:t>
+      </w:r>
+      <w:proofErr w:type="spellStart"/>
+      <w:r>
+        <w:rPr>
+          <w:color w:val="808080" w:themeColor="background1" w:themeShade="80"/>
+          <w:sz w:val="24"/>
+          <w:szCs w:val="24"/>
+        </w:rPr>
+        <w:t>OpenCensus</w:t>
+      </w:r>
+      <w:proofErr w:type="spellEnd"/>
+      <w:r>
+        <w:rPr>
+          <w:color w:val="808080" w:themeColor="background1" w:themeShade="80"/>
+          <w:sz w:val="24"/>
+          <w:szCs w:val="24"/>
+        </w:rPr>
+        <w:t xml:space="preserve">, each of which offered a </w:t>
       </w:r>
       <w:r>
         <w:rPr>
@@ -473,7 +609,25 @@
           <w:sz w:val="24"/>
           <w:szCs w:val="24"/>
         </w:rPr>
-        <w:t xml:space="preserve">There is no risk from switching to OpenTelemetry if </w:t>
+        <w:t xml:space="preserve">There is no risk from switching to </w:t>
+      </w:r>
+      <w:proofErr w:type="spellStart"/>
+      <w:r>
+        <w:rPr>
+          <w:color w:val="808080" w:themeColor="background1" w:themeShade="80"/>
+          <w:sz w:val="24"/>
+          <w:szCs w:val="24"/>
+        </w:rPr>
+        <w:t>OpenTelemetry</w:t>
+      </w:r>
+      <w:proofErr w:type="spellEnd"/>
+      <w:r>
+        <w:rPr>
+          <w:color w:val="808080" w:themeColor="background1" w:themeShade="80"/>
+          <w:sz w:val="24"/>
+          <w:szCs w:val="24"/>
+        </w:rPr>
+        <w:t xml:space="preserve"> if </w:t>
       </w:r>
       <w:r>
         <w:rPr>
@@ -505,13 +659,23 @@
         </w:rPr>
         <w:t xml:space="preserve">Streamlined observability: </w:t>
       </w:r>
-      <w:r>
-        <w:rPr>
-          <w:color w:val="808080" w:themeColor="background1" w:themeShade="80"/>
-          <w:sz w:val="24"/>
-          <w:szCs w:val="24"/>
-        </w:rPr>
-        <w:t>OpenTelemetry lets developers view application usage and performance data from any device or web browser. This convenient interface makes it easy to track and a</w:t>
+      <w:proofErr w:type="spellStart"/>
+      <w:r>
+        <w:rPr>
+          <w:color w:val="808080" w:themeColor="background1" w:themeShade="80"/>
+          <w:sz w:val="24"/>
+          <w:szCs w:val="24"/>
+        </w:rPr>
+        <w:t>OpenTelemetry</w:t>
+      </w:r>
+      <w:proofErr w:type="spellEnd"/>
+      <w:r>
+        <w:rPr>
+          <w:color w:val="808080" w:themeColor="background1" w:themeShade="80"/>
+          <w:sz w:val="24"/>
+          <w:szCs w:val="24"/>
+        </w:rPr>
+        <w:t xml:space="preserve"> lets developers view application usage and performance data from any device or web browser. This convenient interface makes it easy to track and a</w:t>
       </w:r>
       <w:r>
         <w:rPr>
@@ -571,13 +735,23 @@
           <w:szCs w:val="24"/>
         </w:rPr>
       </w:pPr>
-      <w:r>
-        <w:rPr>
-          <w:color w:val="808080" w:themeColor="background1" w:themeShade="80"/>
-          <w:sz w:val="24"/>
-          <w:szCs w:val="24"/>
-        </w:rPr>
-        <w:t>OpenTelemetry feeds collected data into an AI engine to automatically produce actionable insights.</w:t>
+      <w:proofErr w:type="spellStart"/>
+      <w:r>
+        <w:rPr>
+          <w:color w:val="808080" w:themeColor="background1" w:themeShade="80"/>
+          <w:sz w:val="24"/>
+          <w:szCs w:val="24"/>
+        </w:rPr>
+        <w:t>OpenTelemetry</w:t>
+      </w:r>
+      <w:proofErr w:type="spellEnd"/>
+      <w:r>
+        <w:rPr>
+          <w:color w:val="808080" w:themeColor="background1" w:themeShade="80"/>
+          <w:sz w:val="24"/>
+          <w:szCs w:val="24"/>
+        </w:rPr>
+        <w:t xml:space="preserve"> feeds collected data into an AI engine to automatically produce actionable insights.</w:t>
       </w:r>
       <w:r>
         <w:rPr>
@@ -973,7 +1147,25 @@
           <w:sz w:val="24"/>
           <w:szCs w:val="24"/>
         </w:rPr>
-        <w:t>This will create the DLL files in bin and obj folders.</w:t>
+        <w:t xml:space="preserve">This will create the DLL files in bin and </w:t>
+      </w:r>
+      <w:proofErr w:type="spellStart"/>
+      <w:r>
+        <w:rPr>
+          <w:color w:val="808080" w:themeColor="background1" w:themeShade="80"/>
+          <w:sz w:val="24"/>
+          <w:szCs w:val="24"/>
+        </w:rPr>
+        <w:t>obj</w:t>
+      </w:r>
+      <w:proofErr w:type="spellEnd"/>
+      <w:r>
+        <w:rPr>
+          <w:color w:val="808080" w:themeColor="background1" w:themeShade="80"/>
+          <w:sz w:val="24"/>
+          <w:szCs w:val="24"/>
+        </w:rPr>
+        <w:t xml:space="preserve"> folders.</w:t>
       </w:r>
     </w:p>
     <w:p>
@@ -993,6 +1185,7 @@
         <w:lastRenderedPageBreak/>
         <w:t xml:space="preserve">Now, add the following codes to </w:t>
       </w:r>
+      <w:proofErr w:type="spellStart"/>
       <w:r>
         <w:rPr>
           <w:color w:val="808080" w:themeColor="background1" w:themeShade="80"/>
@@ -1017,6 +1210,7 @@
         </w:rPr>
         <w:t>json</w:t>
       </w:r>
+      <w:proofErr w:type="spellEnd"/>
       <w:r>
         <w:rPr>
           <w:color w:val="808080" w:themeColor="background1" w:themeShade="80"/>
@@ -1092,8 +1286,18 @@
           <w:sz w:val="24"/>
           <w:szCs w:val="24"/>
         </w:rPr>
-        <w:t>Now, add the following codes to Program.cs</w:t>
-      </w:r>
+        <w:t xml:space="preserve">Now, add the following codes to </w:t>
+      </w:r>
+      <w:proofErr w:type="spellStart"/>
+      <w:r>
+        <w:rPr>
+          <w:color w:val="808080" w:themeColor="background1" w:themeShade="80"/>
+          <w:sz w:val="24"/>
+          <w:szCs w:val="24"/>
+        </w:rPr>
+        <w:t>Program.cs</w:t>
+      </w:r>
+      <w:proofErr w:type="spellEnd"/>
     </w:p>
     <w:p>
       <w:pPr>
@@ -1214,7 +1418,25 @@
           <w:sz w:val="24"/>
           <w:szCs w:val="24"/>
         </w:rPr>
-        <w:t>Add the following codes in Worker.cs:</w:t>
+        <w:t xml:space="preserve">Add the following codes in </w:t>
+      </w:r>
+      <w:proofErr w:type="spellStart"/>
+      <w:r>
+        <w:rPr>
+          <w:color w:val="808080" w:themeColor="background1" w:themeShade="80"/>
+          <w:sz w:val="24"/>
+          <w:szCs w:val="24"/>
+        </w:rPr>
+        <w:t>Worker.cs</w:t>
+      </w:r>
+      <w:proofErr w:type="spellEnd"/>
+      <w:r>
+        <w:rPr>
+          <w:color w:val="808080" w:themeColor="background1" w:themeShade="80"/>
+          <w:sz w:val="24"/>
+          <w:szCs w:val="24"/>
+        </w:rPr>
+        <w:t>:</w:t>
       </w:r>
     </w:p>
     <w:p>
@@ -1279,6 +1501,7 @@
       </w:pPr>
       <w:r>
         <w:rPr>
+          <w:noProof/>
           <w:color w:val="808080" w:themeColor="background1" w:themeShade="80"/>
           <w:sz w:val="24"/>
           <w:szCs w:val="24"/>
@@ -1376,7 +1599,25 @@
           <w:sz w:val="24"/>
           <w:szCs w:val="24"/>
         </w:rPr>
-        <w:t>Jaeger and Zipkin.</w:t>
+        <w:t xml:space="preserve">Jaeger and </w:t>
+      </w:r>
+      <w:proofErr w:type="spellStart"/>
+      <w:r>
+        <w:rPr>
+          <w:color w:val="808080" w:themeColor="background1" w:themeShade="80"/>
+          <w:sz w:val="24"/>
+          <w:szCs w:val="24"/>
+        </w:rPr>
+        <w:t>Zipkin</w:t>
+      </w:r>
+      <w:proofErr w:type="spellEnd"/>
+      <w:r>
+        <w:rPr>
+          <w:color w:val="808080" w:themeColor="background1" w:themeShade="80"/>
+          <w:sz w:val="24"/>
+          <w:szCs w:val="24"/>
+        </w:rPr>
+        <w:t>.</w:t>
       </w:r>
     </w:p>
     <w:p>
@@ -1393,7 +1634,61 @@
           <w:sz w:val="30"/>
           <w:szCs w:val="30"/>
         </w:rPr>
-        <w:t>docker run -d -p 6831:6831/udp -p 6832:6832/udp -p 14250:14250 -p 14268:14268 -p 16686:16686 -p 5778:5778 --name jaeger jaegertracing/all-in-one</w:t>
+        <w:t>docker run -d -p 6831:6831/</w:t>
+      </w:r>
+      <w:proofErr w:type="spellStart"/>
+      <w:r>
+        <w:rPr>
+          <w:color w:val="5B9BD5" w:themeColor="accent5"/>
+          <w:sz w:val="30"/>
+          <w:szCs w:val="30"/>
+        </w:rPr>
+        <w:t>udp</w:t>
+      </w:r>
+      <w:proofErr w:type="spellEnd"/>
+      <w:r>
+        <w:rPr>
+          <w:color w:val="5B9BD5" w:themeColor="accent5"/>
+          <w:sz w:val="30"/>
+          <w:szCs w:val="30"/>
+        </w:rPr>
+        <w:t xml:space="preserve"> -p 6832:6832/</w:t>
+      </w:r>
+      <w:proofErr w:type="spellStart"/>
+      <w:r>
+        <w:rPr>
+          <w:color w:val="5B9BD5" w:themeColor="accent5"/>
+          <w:sz w:val="30"/>
+          <w:szCs w:val="30"/>
+        </w:rPr>
+        <w:t>udp</w:t>
+      </w:r>
+      <w:proofErr w:type="spellEnd"/>
+      <w:r>
+        <w:rPr>
+          <w:color w:val="5B9BD5" w:themeColor="accent5"/>
+          <w:sz w:val="30"/>
+          <w:szCs w:val="30"/>
+        </w:rPr>
+        <w:t xml:space="preserve"> -p 14250:14250 -p 14268:14268 -p 16686:16686 -p 5778:5778 --name jaeger </w:t>
+      </w:r>
+      <w:proofErr w:type="spellStart"/>
+      <w:r>
+        <w:rPr>
+          <w:color w:val="5B9BD5" w:themeColor="accent5"/>
+          <w:sz w:val="30"/>
+          <w:szCs w:val="30"/>
+        </w:rPr>
+        <w:t>jaegertracing</w:t>
+      </w:r>
+      <w:proofErr w:type="spellEnd"/>
+      <w:r>
+        <w:rPr>
+          <w:color w:val="5B9BD5" w:themeColor="accent5"/>
+          <w:sz w:val="30"/>
+          <w:szCs w:val="30"/>
+        </w:rPr>
+        <w:t>/all-in-one</w:t>
       </w:r>
     </w:p>
     <w:p>
@@ -1500,7 +1795,25 @@
           <w:szCs w:val="24"/>
         </w:rPr>
         <w:lastRenderedPageBreak/>
-        <w:t xml:space="preserve">Now, run the following commands to run Zipkin in </w:t>
+        <w:t xml:space="preserve">Now, run the following commands to run </w:t>
+      </w:r>
+      <w:proofErr w:type="spellStart"/>
+      <w:r>
+        <w:rPr>
+          <w:color w:val="808080" w:themeColor="background1" w:themeShade="80"/>
+          <w:sz w:val="24"/>
+          <w:szCs w:val="24"/>
+        </w:rPr>
+        <w:t>Zipkin</w:t>
+      </w:r>
+      <w:proofErr w:type="spellEnd"/>
+      <w:r>
+        <w:rPr>
+          <w:color w:val="808080" w:themeColor="background1" w:themeShade="80"/>
+          <w:sz w:val="24"/>
+          <w:szCs w:val="24"/>
+        </w:rPr>
+        <w:t xml:space="preserve"> in </w:t>
       </w:r>
       <w:r>
         <w:rPr>
@@ -1525,8 +1838,54 @@
           <w:sz w:val="30"/>
           <w:szCs w:val="30"/>
         </w:rPr>
-        <w:t>docker run -d -p 9411:9411 --name zipkin openzipkin/zipkin</w:t>
-      </w:r>
+        <w:t xml:space="preserve">docker run -d -p 9411:9411 --name </w:t>
+      </w:r>
+      <w:proofErr w:type="spellStart"/>
+      <w:r>
+        <w:rPr>
+          <w:color w:val="5B9BD5" w:themeColor="accent5"/>
+          <w:sz w:val="30"/>
+          <w:szCs w:val="30"/>
+        </w:rPr>
+        <w:t>zipkin</w:t>
+      </w:r>
+      <w:proofErr w:type="spellEnd"/>
+      <w:r>
+        <w:rPr>
+          <w:color w:val="5B9BD5" w:themeColor="accent5"/>
+          <w:sz w:val="30"/>
+          <w:szCs w:val="30"/>
+        </w:rPr>
+        <w:t xml:space="preserve"> </w:t>
+      </w:r>
+      <w:proofErr w:type="spellStart"/>
+      <w:r>
+        <w:rPr>
+          <w:color w:val="5B9BD5" w:themeColor="accent5"/>
+          <w:sz w:val="30"/>
+          <w:szCs w:val="30"/>
+        </w:rPr>
+        <w:t>openzipkin</w:t>
+      </w:r>
+      <w:proofErr w:type="spellEnd"/>
+      <w:r>
+        <w:rPr>
+          <w:color w:val="5B9BD5" w:themeColor="accent5"/>
+          <w:sz w:val="30"/>
+          <w:szCs w:val="30"/>
+        </w:rPr>
+        <w:t>/</w:t>
+      </w:r>
+      <w:proofErr w:type="spellStart"/>
+      <w:r>
+        <w:rPr>
+          <w:color w:val="5B9BD5" w:themeColor="accent5"/>
+          <w:sz w:val="30"/>
+          <w:szCs w:val="30"/>
+        </w:rPr>
+        <w:t>zipkin</w:t>
+      </w:r>
+      <w:proofErr w:type="spellEnd"/>
     </w:p>
     <w:p>
       <w:pPr>
@@ -1631,19 +1990,38 @@
           <w:sz w:val="24"/>
           <w:szCs w:val="24"/>
         </w:rPr>
-        <w:t>Now, it’s time to run the Worker Service and check the traces in Jaeger and in Zipkin.</w:t>
-      </w:r>
-    </w:p>
-    <w:p>
-      <w:pPr>
-        <w:rPr>
-          <w:color w:val="808080" w:themeColor="background1" w:themeShade="80"/>
-          <w:sz w:val="24"/>
-          <w:szCs w:val="24"/>
-        </w:rPr>
-      </w:pPr>
-      <w:r>
-        <w:rPr>
+        <w:t xml:space="preserve">Now, it’s time to run the Worker Service and check the traces in Jaeger and in </w:t>
+      </w:r>
+      <w:proofErr w:type="spellStart"/>
+      <w:r>
+        <w:rPr>
+          <w:color w:val="808080" w:themeColor="background1" w:themeShade="80"/>
+          <w:sz w:val="24"/>
+          <w:szCs w:val="24"/>
+        </w:rPr>
+        <w:t>Zipkin</w:t>
+      </w:r>
+      <w:proofErr w:type="spellEnd"/>
+      <w:r>
+        <w:rPr>
+          <w:color w:val="808080" w:themeColor="background1" w:themeShade="80"/>
+          <w:sz w:val="24"/>
+          <w:szCs w:val="24"/>
+        </w:rPr>
+        <w:t>.</w:t>
+      </w:r>
+    </w:p>
+    <w:p>
+      <w:pPr>
+        <w:rPr>
+          <w:color w:val="808080" w:themeColor="background1" w:themeShade="80"/>
+          <w:sz w:val="24"/>
+          <w:szCs w:val="24"/>
+        </w:rPr>
+      </w:pPr>
+      <w:r>
+        <w:rPr>
+          <w:noProof/>
           <w:color w:val="808080" w:themeColor="background1" w:themeShade="80"/>
           <w:sz w:val="24"/>
           <w:szCs w:val="24"/>
@@ -1699,8 +2077,18 @@
           <w:sz w:val="24"/>
           <w:szCs w:val="24"/>
         </w:rPr>
-        <w:t>Now, refresh Jaeger and Zipkin</w:t>
-      </w:r>
+        <w:t xml:space="preserve">Now, refresh Jaeger and </w:t>
+      </w:r>
+      <w:proofErr w:type="spellStart"/>
+      <w:r>
+        <w:rPr>
+          <w:color w:val="808080" w:themeColor="background1" w:themeShade="80"/>
+          <w:sz w:val="24"/>
+          <w:szCs w:val="24"/>
+        </w:rPr>
+        <w:t>Zipkin</w:t>
+      </w:r>
+      <w:proofErr w:type="spellEnd"/>
       <w:r>
         <w:rPr>
           <w:color w:val="808080" w:themeColor="background1" w:themeShade="80"/>
@@ -1737,6 +2125,7 @@
       </w:pPr>
       <w:r>
         <w:rPr>
+          <w:noProof/>
           <w:color w:val="808080" w:themeColor="background1" w:themeShade="80"/>
           <w:sz w:val="24"/>
           <w:szCs w:val="24"/>
@@ -1806,6 +2195,7 @@
       </w:pPr>
       <w:r>
         <w:rPr>
+          <w:noProof/>
           <w:color w:val="808080" w:themeColor="background1" w:themeShade="80"/>
           <w:sz w:val="24"/>
           <w:szCs w:val="24"/>
@@ -1861,19 +2251,38 @@
           <w:sz w:val="24"/>
           <w:szCs w:val="24"/>
         </w:rPr>
-        <w:t>Now, check the Zipkin. Select the service name and click Run Query.</w:t>
-      </w:r>
-    </w:p>
-    <w:p>
-      <w:pPr>
-        <w:rPr>
-          <w:color w:val="808080" w:themeColor="background1" w:themeShade="80"/>
-          <w:sz w:val="24"/>
-          <w:szCs w:val="24"/>
-        </w:rPr>
-      </w:pPr>
-      <w:r>
-        <w:rPr>
+        <w:t xml:space="preserve">Now, check the </w:t>
+      </w:r>
+      <w:proofErr w:type="spellStart"/>
+      <w:r>
+        <w:rPr>
+          <w:color w:val="808080" w:themeColor="background1" w:themeShade="80"/>
+          <w:sz w:val="24"/>
+          <w:szCs w:val="24"/>
+        </w:rPr>
+        <w:t>Zipkin</w:t>
+      </w:r>
+      <w:proofErr w:type="spellEnd"/>
+      <w:r>
+        <w:rPr>
+          <w:color w:val="808080" w:themeColor="background1" w:themeShade="80"/>
+          <w:sz w:val="24"/>
+          <w:szCs w:val="24"/>
+        </w:rPr>
+        <w:t>. Select the service name and click Run Query.</w:t>
+      </w:r>
+    </w:p>
+    <w:p>
+      <w:pPr>
+        <w:rPr>
+          <w:color w:val="808080" w:themeColor="background1" w:themeShade="80"/>
+          <w:sz w:val="24"/>
+          <w:szCs w:val="24"/>
+        </w:rPr>
+      </w:pPr>
+      <w:r>
+        <w:rPr>
+          <w:noProof/>
           <w:color w:val="808080" w:themeColor="background1" w:themeShade="80"/>
           <w:sz w:val="24"/>
           <w:szCs w:val="24"/>
@@ -1926,6 +2335,7 @@
       </w:pPr>
       <w:r>
         <w:rPr>
+          <w:noProof/>
           <w:color w:val="808080" w:themeColor="background1" w:themeShade="80"/>
           <w:sz w:val="24"/>
           <w:szCs w:val="24"/>
@@ -1990,7 +2400,25 @@
           <w:sz w:val="24"/>
           <w:szCs w:val="24"/>
         </w:rPr>
-        <w:t xml:space="preserve"> (xUnit C#)</w:t>
+        <w:t xml:space="preserve"> (</w:t>
+      </w:r>
+      <w:proofErr w:type="spellStart"/>
+      <w:r>
+        <w:rPr>
+          <w:color w:val="808080" w:themeColor="background1" w:themeShade="80"/>
+          <w:sz w:val="24"/>
+          <w:szCs w:val="24"/>
+        </w:rPr>
+        <w:t>xUnit</w:t>
+      </w:r>
+      <w:proofErr w:type="spellEnd"/>
+      <w:r>
+        <w:rPr>
+          <w:color w:val="808080" w:themeColor="background1" w:themeShade="80"/>
+          <w:sz w:val="24"/>
+          <w:szCs w:val="24"/>
+        </w:rPr>
+        <w:t xml:space="preserve"> C#)</w:t>
       </w:r>
       <w:r>
         <w:rPr>
@@ -2028,6 +2456,7 @@
       </w:pPr>
       <w:r>
         <w:rPr>
+          <w:noProof/>
           <w:color w:val="808080" w:themeColor="background1" w:themeShade="80"/>
           <w:sz w:val="24"/>
           <w:szCs w:val="24"/>
@@ -2079,6 +2508,7 @@
       </w:pPr>
       <w:r>
         <w:rPr>
+          <w:noProof/>
           <w:color w:val="808080" w:themeColor="background1" w:themeShade="80"/>
           <w:sz w:val="24"/>
           <w:szCs w:val="24"/>
@@ -2130,6 +2560,7 @@
       </w:pPr>
       <w:r>
         <w:rPr>
+          <w:noProof/>
           <w:color w:val="808080" w:themeColor="background1" w:themeShade="80"/>
           <w:sz w:val="24"/>
           <w:szCs w:val="24"/>
@@ -2181,6 +2612,7 @@
       </w:pPr>
       <w:r>
         <w:rPr>
+          <w:noProof/>
           <w:color w:val="808080" w:themeColor="background1" w:themeShade="80"/>
           <w:sz w:val="24"/>
           <w:szCs w:val="24"/>
@@ -2220,6 +2652,476 @@
             </a:graphic>
           </wp:inline>
         </w:drawing>
+      </w:r>
+    </w:p>
+    <w:p>
+      <w:pPr>
+        <w:rPr>
+          <w:color w:val="808080" w:themeColor="background1" w:themeShade="80"/>
+          <w:sz w:val="24"/>
+          <w:szCs w:val="24"/>
+        </w:rPr>
+      </w:pPr>
+      <w:r>
+        <w:rPr>
+          <w:color w:val="808080" w:themeColor="background1" w:themeShade="80"/>
+          <w:sz w:val="24"/>
+          <w:szCs w:val="24"/>
+        </w:rPr>
+        <w:lastRenderedPageBreak/>
+        <w:t>Adding Prometheus</w:t>
+      </w:r>
+    </w:p>
+    <w:p>
+      <w:pPr>
+        <w:rPr>
+          <w:color w:val="808080" w:themeColor="background1" w:themeShade="80"/>
+          <w:sz w:val="24"/>
+          <w:szCs w:val="24"/>
+        </w:rPr>
+      </w:pPr>
+      <w:r>
+        <w:rPr>
+          <w:color w:val="808080" w:themeColor="background1" w:themeShade="80"/>
+          <w:sz w:val="24"/>
+          <w:szCs w:val="24"/>
+        </w:rPr>
+        <w:t>Packages To Be Installed:</w:t>
+      </w:r>
+    </w:p>
+    <w:p>
+      <w:pPr>
+        <w:rPr>
+          <w:color w:val="808080" w:themeColor="background1" w:themeShade="80"/>
+          <w:sz w:val="24"/>
+          <w:szCs w:val="24"/>
+        </w:rPr>
+      </w:pPr>
+      <w:r>
+        <w:rPr>
+          <w:color w:val="808080" w:themeColor="background1" w:themeShade="80"/>
+          <w:sz w:val="24"/>
+          <w:szCs w:val="24"/>
+        </w:rPr>
+        <w:drawing>
+          <wp:inline distT="0" distB="0" distL="0" distR="0" wp14:anchorId="18107BD5" wp14:editId="4B6B4935">
+            <wp:extent cx="5677692" cy="628738"/>
+            <wp:effectExtent l="0" t="0" r="0" b="0"/>
+            <wp:docPr id="12" name="Picture 12"/>
+            <wp:cNvGraphicFramePr>
+              <a:graphicFrameLocks xmlns:a="http://schemas.openxmlformats.org/drawingml/2006/main" noChangeAspect="1"/>
+            </wp:cNvGraphicFramePr>
+            <a:graphic xmlns:a="http://schemas.openxmlformats.org/drawingml/2006/main">
+              <a:graphicData uri="http://schemas.openxmlformats.org/drawingml/2006/picture">
+                <pic:pic xmlns:pic="http://schemas.openxmlformats.org/drawingml/2006/picture">
+                  <pic:nvPicPr>
+                    <pic:cNvPr id="1" name=""/>
+                    <pic:cNvPicPr/>
+                  </pic:nvPicPr>
+                  <pic:blipFill>
+                    <a:blip r:embed="rId29"/>
+                    <a:stretch>
+                      <a:fillRect/>
+                    </a:stretch>
+                  </pic:blipFill>
+                  <pic:spPr>
+                    <a:xfrm>
+                      <a:off x="0" y="0"/>
+                      <a:ext cx="5677692" cy="628738"/>
+                    </a:xfrm>
+                    <a:prstGeom prst="rect">
+                      <a:avLst/>
+                    </a:prstGeom>
+                  </pic:spPr>
+                </pic:pic>
+              </a:graphicData>
+            </a:graphic>
+          </wp:inline>
+        </w:drawing>
+      </w:r>
+    </w:p>
+    <w:p>
+      <w:pPr>
+        <w:rPr>
+          <w:color w:val="808080" w:themeColor="background1" w:themeShade="80"/>
+          <w:sz w:val="24"/>
+          <w:szCs w:val="24"/>
+        </w:rPr>
+      </w:pPr>
+      <w:r>
+        <w:rPr>
+          <w:color w:val="808080" w:themeColor="background1" w:themeShade="80"/>
+          <w:sz w:val="24"/>
+          <w:szCs w:val="24"/>
+        </w:rPr>
+        <w:t xml:space="preserve">In </w:t>
+      </w:r>
+      <w:proofErr w:type="spellStart"/>
+      <w:r>
+        <w:rPr>
+          <w:color w:val="808080" w:themeColor="background1" w:themeShade="80"/>
+          <w:sz w:val="24"/>
+          <w:szCs w:val="24"/>
+        </w:rPr>
+        <w:t>Program.cs</w:t>
+      </w:r>
+      <w:proofErr w:type="spellEnd"/>
+    </w:p>
+    <w:p>
+      <w:pPr>
+        <w:rPr>
+          <w:color w:val="808080" w:themeColor="background1" w:themeShade="80"/>
+          <w:sz w:val="24"/>
+          <w:szCs w:val="24"/>
+        </w:rPr>
+      </w:pPr>
+      <w:r>
+        <w:rPr>
+          <w:color w:val="808080" w:themeColor="background1" w:themeShade="80"/>
+          <w:sz w:val="24"/>
+          <w:szCs w:val="24"/>
+        </w:rPr>
+        <w:drawing>
+          <wp:inline distT="0" distB="0" distL="0" distR="0" wp14:anchorId="3C39EB39" wp14:editId="1501BE01">
+            <wp:extent cx="6182588" cy="3267531"/>
+            <wp:effectExtent l="0" t="0" r="8890" b="9525"/>
+            <wp:docPr id="13" name="Picture 13"/>
+            <wp:cNvGraphicFramePr>
+              <a:graphicFrameLocks xmlns:a="http://schemas.openxmlformats.org/drawingml/2006/main" noChangeAspect="1"/>
+            </wp:cNvGraphicFramePr>
+            <a:graphic xmlns:a="http://schemas.openxmlformats.org/drawingml/2006/main">
+              <a:graphicData uri="http://schemas.openxmlformats.org/drawingml/2006/picture">
+                <pic:pic xmlns:pic="http://schemas.openxmlformats.org/drawingml/2006/picture">
+                  <pic:nvPicPr>
+                    <pic:cNvPr id="1" name=""/>
+                    <pic:cNvPicPr/>
+                  </pic:nvPicPr>
+                  <pic:blipFill>
+                    <a:blip r:embed="rId30"/>
+                    <a:stretch>
+                      <a:fillRect/>
+                    </a:stretch>
+                  </pic:blipFill>
+                  <pic:spPr>
+                    <a:xfrm>
+                      <a:off x="0" y="0"/>
+                      <a:ext cx="6182588" cy="3267531"/>
+                    </a:xfrm>
+                    <a:prstGeom prst="rect">
+                      <a:avLst/>
+                    </a:prstGeom>
+                  </pic:spPr>
+                </pic:pic>
+              </a:graphicData>
+            </a:graphic>
+          </wp:inline>
+        </w:drawing>
+      </w:r>
+    </w:p>
+    <w:p>
+      <w:pPr>
+        <w:rPr>
+          <w:color w:val="808080" w:themeColor="background1" w:themeShade="80"/>
+          <w:sz w:val="24"/>
+          <w:szCs w:val="24"/>
+        </w:rPr>
+      </w:pPr>
+      <w:r>
+        <w:rPr>
+          <w:color w:val="808080" w:themeColor="background1" w:themeShade="80"/>
+          <w:sz w:val="24"/>
+          <w:szCs w:val="24"/>
+        </w:rPr>
+        <w:t xml:space="preserve">Browse: </w:t>
+      </w:r>
+      <w:hyperlink r:id="rId31" w:history="1">
+        <w:r>
+          <w:rPr>
+            <w:rStyle w:val="Hyperlink"/>
+            <w:sz w:val="24"/>
+            <w:szCs w:val="24"/>
+          </w:rPr>
+          <w:t>http://localhost:1234/metrics</w:t>
+        </w:r>
+      </w:hyperlink>
+    </w:p>
+    <w:p>
+      <w:pPr>
+        <w:rPr>
+          <w:color w:val="808080" w:themeColor="background1" w:themeShade="80"/>
+          <w:sz w:val="24"/>
+          <w:szCs w:val="24"/>
+        </w:rPr>
+      </w:pPr>
+      <w:r>
+        <w:rPr>
+          <w:color w:val="808080" w:themeColor="background1" w:themeShade="80"/>
+          <w:sz w:val="24"/>
+          <w:szCs w:val="24"/>
+        </w:rPr>
+        <w:drawing>
+          <wp:inline distT="0" distB="0" distL="0" distR="0" wp14:anchorId="5B24178F" wp14:editId="49CF19E2">
+            <wp:extent cx="6645910" cy="3543300"/>
+            <wp:effectExtent l="0" t="0" r="2540" b="0"/>
+            <wp:docPr id="14" name="Picture 14"/>
+            <wp:cNvGraphicFramePr>
+              <a:graphicFrameLocks xmlns:a="http://schemas.openxmlformats.org/drawingml/2006/main" noChangeAspect="1"/>
+            </wp:cNvGraphicFramePr>
+            <a:graphic xmlns:a="http://schemas.openxmlformats.org/drawingml/2006/main">
+              <a:graphicData uri="http://schemas.openxmlformats.org/drawingml/2006/picture">
+                <pic:pic xmlns:pic="http://schemas.openxmlformats.org/drawingml/2006/picture">
+                  <pic:nvPicPr>
+                    <pic:cNvPr id="1" name=""/>
+                    <pic:cNvPicPr/>
+                  </pic:nvPicPr>
+                  <pic:blipFill>
+                    <a:blip r:embed="rId32"/>
+                    <a:stretch>
+                      <a:fillRect/>
+                    </a:stretch>
+                  </pic:blipFill>
+                  <pic:spPr>
+                    <a:xfrm>
+                      <a:off x="0" y="0"/>
+                      <a:ext cx="6645910" cy="3543300"/>
+                    </a:xfrm>
+                    <a:prstGeom prst="rect">
+                      <a:avLst/>
+                    </a:prstGeom>
+                  </pic:spPr>
+                </pic:pic>
+              </a:graphicData>
+            </a:graphic>
+          </wp:inline>
+        </w:drawing>
+      </w:r>
+    </w:p>
+    <w:p>
+      <w:pPr>
+        <w:jc w:val="center"/>
+        <w:rPr>
+          <w:color w:val="808080" w:themeColor="background1" w:themeShade="80"/>
+          <w:sz w:val="24"/>
+          <w:szCs w:val="24"/>
+        </w:rPr>
+      </w:pPr>
+      <w:r>
+        <w:rPr>
+          <w:noProof/>
+        </w:rPr>
+        <mc:AlternateContent>
+          <mc:Choice Requires="wps">
+            <w:drawing>
+              <wp:anchor distT="0" distB="0" distL="114300" distR="114300" simplePos="0" relativeHeight="251659264" behindDoc="0" locked="0" layoutInCell="1" allowOverlap="1" wp14:anchorId="38D229F0" wp14:editId="7663A6E2">
+                <wp:simplePos x="0" y="0"/>
+                <wp:positionH relativeFrom="margin">
+                  <wp:align>left</wp:align>
+                </wp:positionH>
+                <wp:positionV relativeFrom="paragraph">
+                  <wp:posOffset>51435</wp:posOffset>
+                </wp:positionV>
+                <wp:extent cx="1828800" cy="695325"/>
+                <wp:effectExtent l="0" t="0" r="0" b="9525"/>
+                <wp:wrapNone/>
+                <wp:docPr id="15" name="Text Box 15"/>
+                <wp:cNvGraphicFramePr/>
+                <a:graphic xmlns:a="http://schemas.openxmlformats.org/drawingml/2006/main">
+                  <a:graphicData uri="http://schemas.microsoft.com/office/word/2010/wordprocessingShape">
+                    <wps:wsp>
+                      <wps:cNvSpPr txBox="1"/>
+                      <wps:spPr>
+                        <a:xfrm>
+                          <a:off x="0" y="0"/>
+                          <a:ext cx="1828800" cy="695325"/>
+                        </a:xfrm>
+                        <a:prstGeom prst="rect">
+                          <a:avLst/>
+                        </a:prstGeom>
+                        <a:noFill/>
+                        <a:ln>
+                          <a:noFill/>
+                        </a:ln>
+                      </wps:spPr>
+                      <wps:txbx>
+                        <w:txbxContent>
+                          <w:p>
+                            <w:pPr>
+                              <w:ind w:left="2880" w:firstLine="720"/>
+                              <w:rPr>
+                                <w:color w:val="808080" w:themeColor="background1" w:themeShade="80"/>
+                                <w:sz w:val="72"/>
+                                <w:szCs w:val="72"/>
+                                <w14:reflection w14:blurRad="6350" w14:stA="53000" w14:stPos="0" w14:endA="300" w14:endPos="35500" w14:dist="0" w14:dir="5400000" w14:fadeDir="5400000" w14:sx="100000" w14:sy="-90000" w14:kx="0" w14:ky="0" w14:algn="bl"/>
+                                <w14:textOutline w14:w="0" w14:cap="flat" w14:cmpd="sng" w14:algn="ctr">
+                                  <w14:noFill/>
+                                  <w14:prstDash w14:val="solid"/>
+                                  <w14:round/>
+                                </w14:textOutline>
+                                <w14:textFill>
+                                  <w14:gradFill>
+                                    <w14:gsLst>
+                                      <w14:gs w14:pos="0">
+                                        <w14:schemeClr w14:val="accent5">
+                                          <w14:lumMod w14:val="50000"/>
+                                        </w14:schemeClr>
+                                      </w14:gs>
+                                      <w14:gs w14:pos="50000">
+                                        <w14:schemeClr w14:val="accent5"/>
+                                      </w14:gs>
+                                      <w14:gs w14:pos="100000">
+                                        <w14:schemeClr w14:val="accent5">
+                                          <w14:lumMod w14:val="60000"/>
+                                          <w14:lumOff w14:val="40000"/>
+                                        </w14:schemeClr>
+                                      </w14:gs>
+                                    </w14:gsLst>
+                                    <w14:lin w14:ang="5400000" w14:scaled="0"/>
+                                  </w14:gradFill>
+                                </w14:textFill>
+                              </w:rPr>
+                            </w:pPr>
+                            <w:r>
+                              <w:rPr>
+                                <w:color w:val="808080" w:themeColor="background1" w:themeShade="80"/>
+                                <w:sz w:val="72"/>
+                                <w:szCs w:val="72"/>
+                                <w14:reflection w14:blurRad="6350" w14:stA="53000" w14:stPos="0" w14:endA="300" w14:endPos="35500" w14:dist="0" w14:dir="5400000" w14:fadeDir="5400000" w14:sx="100000" w14:sy="-90000" w14:kx="0" w14:ky="0" w14:algn="bl"/>
+                                <w14:textOutline w14:w="0" w14:cap="flat" w14:cmpd="sng" w14:algn="ctr">
+                                  <w14:noFill/>
+                                  <w14:prstDash w14:val="solid"/>
+                                  <w14:round/>
+                                </w14:textOutline>
+                                <w14:textFill>
+                                  <w14:gradFill>
+                                    <w14:gsLst>
+                                      <w14:gs w14:pos="0">
+                                        <w14:schemeClr w14:val="accent5">
+                                          <w14:lumMod w14:val="50000"/>
+                                        </w14:schemeClr>
+                                      </w14:gs>
+                                      <w14:gs w14:pos="50000">
+                                        <w14:schemeClr w14:val="accent5"/>
+                                      </w14:gs>
+                                      <w14:gs w14:pos="100000">
+                                        <w14:schemeClr w14:val="accent5">
+                                          <w14:lumMod w14:val="60000"/>
+                                          <w14:lumOff w14:val="40000"/>
+                                        </w14:schemeClr>
+                                      </w14:gs>
+                                    </w14:gsLst>
+                                    <w14:lin w14:ang="5400000" w14:scaled="0"/>
+                                  </w14:gradFill>
+                                </w14:textFill>
+                              </w:rPr>
+                              <w:t>Thank You</w:t>
+                            </w:r>
+                          </w:p>
+                        </w:txbxContent>
+                      </wps:txbx>
+                      <wps:bodyPr rot="0" spcFirstLastPara="0" vertOverflow="overflow" horzOverflow="overflow" vert="horz" wrap="none" lIns="91440" tIns="45720" rIns="91440" bIns="45720" numCol="1" spcCol="0" rtlCol="0" fromWordArt="0" anchor="t" anchorCtr="0" forceAA="0" compatLnSpc="1">
+                        <a:prstTxWarp prst="textNoShape">
+                          <a:avLst/>
+                        </a:prstTxWarp>
+                        <a:noAutofit/>
+                      </wps:bodyPr>
+                    </wps:wsp>
+                  </a:graphicData>
+                </a:graphic>
+                <wp14:sizeRelV relativeFrom="margin">
+                  <wp14:pctHeight>0</wp14:pctHeight>
+                </wp14:sizeRelV>
+              </wp:anchor>
+            </w:drawing>
+          </mc:Choice>
+          <mc:Fallback>
+            <w:pict>
+              <v:shapetype w14:anchorId="38D229F0" id="_x0000_t202" coordsize="21600,21600" o:spt="202" path="m,l,21600r21600,l21600,xe">
+                <v:stroke joinstyle="miter"/>
+                <v:path gradientshapeok="t" o:connecttype="rect"/>
+              </v:shapetype>
+              <v:shape id="Text Box 15" o:spid="_x0000_s1026" type="#_x0000_t202" style="position:absolute;left:0;text-align:left;margin-left:0;margin-top:4.05pt;width:2in;height:54.75pt;z-index:251659264;visibility:visible;mso-wrap-style:none;mso-height-percent:0;mso-wrap-distance-left:9pt;mso-wrap-distance-top:0;mso-wrap-distance-right:9pt;mso-wrap-distance-bottom:0;mso-position-horizontal:left;mso-position-horizontal-relative:margin;mso-position-vertical:absolute;mso-position-vertical-relative:text;mso-height-percent:0;mso-height-relative:margin;v-text-anchor:top" o:gfxdata="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" filled="f" stroked="f">
+                <v:fill o:detectmouseclick="t"/>
+                <v:textbox>
+                  <w:txbxContent>
+                    <w:p>
+                      <w:pPr>
+                        <w:ind w:left="2880" w:firstLine="720"/>
+                        <w:rPr>
+                          <w:color w:val="808080" w:themeColor="background1" w:themeShade="80"/>
+                          <w:sz w:val="72"/>
+                          <w:szCs w:val="72"/>
+                          <w14:reflection w14:blurRad="6350" w14:stA="53000" w14:stPos="0" w14:endA="300" w14:endPos="35500" w14:dist="0" w14:dir="5400000" w14:fadeDir="5400000" w14:sx="100000" w14:sy="-90000" w14:kx="0" w14:ky="0" w14:algn="bl"/>
+                          <w14:textOutline w14:w="0" w14:cap="flat" w14:cmpd="sng" w14:algn="ctr">
+                            <w14:noFill/>
+                            <w14:prstDash w14:val="solid"/>
+                            <w14:round/>
+                          </w14:textOutline>
+                          <w14:textFill>
+                            <w14:gradFill>
+                              <w14:gsLst>
+                                <w14:gs w14:pos="0">
+                                  <w14:schemeClr w14:val="accent5">
+                                    <w14:lumMod w14:val="50000"/>
+                                  </w14:schemeClr>
+                                </w14:gs>
+                                <w14:gs w14:pos="50000">
+                                  <w14:schemeClr w14:val="accent5"/>
+                                </w14:gs>
+                                <w14:gs w14:pos="100000">
+                                  <w14:schemeClr w14:val="accent5">
+                                    <w14:lumMod w14:val="60000"/>
+                                    <w14:lumOff w14:val="40000"/>
+                                  </w14:schemeClr>
+                                </w14:gs>
+                              </w14:gsLst>
+                              <w14:lin w14:ang="5400000" w14:scaled="0"/>
+                            </w14:gradFill>
+                          </w14:textFill>
+                        </w:rPr>
+                      </w:pPr>
+                      <w:r>
+                        <w:rPr>
+                          <w:color w:val="808080" w:themeColor="background1" w:themeShade="80"/>
+                          <w:sz w:val="72"/>
+                          <w:szCs w:val="72"/>
+                          <w14:reflection w14:blurRad="6350" w14:stA="53000" w14:stPos="0" w14:endA="300" w14:endPos="35500" w14:dist="0" w14:dir="5400000" w14:fadeDir="5400000" w14:sx="100000" w14:sy="-90000" w14:kx="0" w14:ky="0" w14:algn="bl"/>
+                          <w14:textOutline w14:w="0" w14:cap="flat" w14:cmpd="sng" w14:algn="ctr">
+                            <w14:noFill/>
+                            <w14:prstDash w14:val="solid"/>
+                            <w14:round/>
+                          </w14:textOutline>
+                          <w14:textFill>
+                            <w14:gradFill>
+                              <w14:gsLst>
+                                <w14:gs w14:pos="0">
+                                  <w14:schemeClr w14:val="accent5">
+                                    <w14:lumMod w14:val="50000"/>
+                                  </w14:schemeClr>
+                                </w14:gs>
+                                <w14:gs w14:pos="50000">
+                                  <w14:schemeClr w14:val="accent5"/>
+                                </w14:gs>
+                                <w14:gs w14:pos="100000">
+                                  <w14:schemeClr w14:val="accent5">
+                                    <w14:lumMod w14:val="60000"/>
+                                    <w14:lumOff w14:val="40000"/>
+                                  </w14:schemeClr>
+                                </w14:gs>
+                              </w14:gsLst>
+                              <w14:lin w14:ang="5400000" w14:scaled="0"/>
+                            </w14:gradFill>
+                          </w14:textFill>
+                        </w:rPr>
+                        <w:t>Thank You</w:t>
+                      </w:r>
+                    </w:p>
+                  </w:txbxContent>
+                </v:textbox>
+                <w10:wrap anchorx="margin"/>
+              </v:shape>
+            </w:pict>
+          </mc:Fallback>
+        </mc:AlternateContent>
       </w:r>
     </w:p>
     <w:sectPr>

</xml_diff>